<commit_message>
Group API and documentation
</commit_message>
<xml_diff>
--- a/Week 7/Short Assignment 7/Group Documentation.docx
+++ b/Week 7/Short Assignment 7/Group Documentation.docx
@@ -24,8 +24,6 @@
         </w:rPr>
         <w:t>,</w:t>
       </w:r>
-      <w:bookmarkStart w:id="0" w:name="_GoBack"/>
-      <w:bookmarkEnd w:id="0"/>
       <w:r>
         <w:rPr>
           <w:rFonts w:ascii="Times New Roman" w:hAnsi="Times New Roman" w:cs="Times New Roman"/>
@@ -95,7 +93,7 @@
           <w:rFonts w:ascii="Times New Roman" w:hAnsi="Times New Roman" w:cs="Times New Roman"/>
           <w:sz w:val="24"/>
         </w:rPr>
-        <w:t>&lt;Due Date&gt;</w:t>
+        <w:t>12/24/17</w:t>
       </w:r>
     </w:p>
     <w:p>
@@ -114,7 +112,7 @@
           <w:b/>
           <w:sz w:val="24"/>
         </w:rPr>
-        <w:t>&lt;Assignment Title&gt;</w:t>
+        <w:t>Short Assignment 7</w:t>
       </w:r>
     </w:p>
     <w:p>
@@ -176,7 +174,29 @@
           <w:sz w:val="24"/>
         </w:rPr>
         <w:tab/>
-        <w:t>Start</w:t>
+      </w:r>
+      <w:r>
+        <w:rPr>
+          <w:rFonts w:ascii="Times New Roman" w:hAnsi="Times New Roman" w:cs="Times New Roman"/>
+          <w:sz w:val="24"/>
+        </w:rPr>
+        <w:t xml:space="preserve">For the group API attempt I went ahead and created a main class with which to reference each of the individual sections. Within the class I made a static method call to each of the individual project aspects. This is done by creating a link between each of the individual parts of the API though creating project references in the API build path. Then in the main class I import each of the project aspects and then create instances of each. </w:t>
+      </w:r>
+      <w:proofErr w:type="gramStart"/>
+      <w:r>
+        <w:rPr>
+          <w:rFonts w:ascii="Times New Roman" w:hAnsi="Times New Roman" w:cs="Times New Roman"/>
+          <w:sz w:val="24"/>
+        </w:rPr>
+        <w:t>Sadly</w:t>
+      </w:r>
+      <w:proofErr w:type="gramEnd"/>
+      <w:r>
+        <w:rPr>
+          <w:rFonts w:ascii="Times New Roman" w:hAnsi="Times New Roman" w:cs="Times New Roman"/>
+          <w:sz w:val="24"/>
+        </w:rPr>
+        <w:t xml:space="preserve"> this is mostly in theory because I have neither the knowledge nor time to make sure it has complete functionality.</w:t>
       </w:r>
     </w:p>
     <w:p>
@@ -211,7 +231,36 @@
           <w:sz w:val="24"/>
         </w:rPr>
         <w:tab/>
-        <w:t>Start</w:t>
+      </w:r>
+      <w:proofErr w:type="spellStart"/>
+      <w:r>
+        <w:rPr>
+          <w:rFonts w:ascii="Times New Roman" w:hAnsi="Times New Roman" w:cs="Times New Roman"/>
+          <w:sz w:val="24"/>
+        </w:rPr>
+        <w:t>BibleAnalyzerAPI</w:t>
+      </w:r>
+      <w:proofErr w:type="spellEnd"/>
+      <w:r>
+        <w:rPr>
+          <w:rFonts w:ascii="Times New Roman" w:hAnsi="Times New Roman" w:cs="Times New Roman"/>
+          <w:sz w:val="24"/>
+        </w:rPr>
+        <w:t xml:space="preserve"> (m</w:t>
+      </w:r>
+      <w:r>
+        <w:rPr>
+          <w:rFonts w:ascii="Times New Roman" w:hAnsi="Times New Roman" w:cs="Times New Roman"/>
+          <w:sz w:val="24"/>
+        </w:rPr>
+        <w:t>a</w:t>
+      </w:r>
+      <w:r>
+        <w:rPr>
+          <w:rFonts w:ascii="Times New Roman" w:hAnsi="Times New Roman" w:cs="Times New Roman"/>
+          <w:sz w:val="24"/>
+        </w:rPr>
+        <w:t>in method with project references)</w:t>
       </w:r>
     </w:p>
     <w:p>
@@ -229,6 +278,137 @@
           <w:b/>
           <w:sz w:val="24"/>
         </w:rPr>
+        <w:t>Reference to individual documentation</w:t>
+      </w:r>
+    </w:p>
+    <w:p>
+      <w:pPr>
+        <w:spacing w:after="0" w:line="480" w:lineRule="auto"/>
+        <w:rPr>
+          <w:rFonts w:ascii="Times New Roman" w:hAnsi="Times New Roman" w:cs="Times New Roman"/>
+          <w:sz w:val="24"/>
+        </w:rPr>
+      </w:pPr>
+      <w:r>
+        <w:rPr>
+          <w:rFonts w:ascii="Times New Roman" w:hAnsi="Times New Roman" w:cs="Times New Roman"/>
+          <w:sz w:val="24"/>
+        </w:rPr>
+        <w:t xml:space="preserve">Michael: </w:t>
+      </w:r>
+    </w:p>
+    <w:p>
+      <w:pPr>
+        <w:spacing w:after="0" w:line="480" w:lineRule="auto"/>
+        <w:rPr>
+          <w:rFonts w:ascii="Times New Roman" w:hAnsi="Times New Roman" w:cs="Times New Roman"/>
+          <w:i/>
+          <w:sz w:val="24"/>
+        </w:rPr>
+      </w:pPr>
+      <w:r>
+        <w:rPr>
+          <w:rFonts w:ascii="Times New Roman" w:hAnsi="Times New Roman" w:cs="Times New Roman"/>
+          <w:i/>
+          <w:sz w:val="24"/>
+        </w:rPr>
+        <w:t>https://github.com/battousairurik/</w:t>
+      </w:r>
+      <w:bookmarkStart w:id="0" w:name="_GoBack"/>
+      <w:bookmarkEnd w:id="0"/>
+      <w:r>
+        <w:rPr>
+          <w:rFonts w:ascii="Times New Roman" w:hAnsi="Times New Roman" w:cs="Times New Roman"/>
+          <w:i/>
+          <w:sz w:val="24"/>
+        </w:rPr>
+        <w:t>CST-235/tree/master/Week%207/Short%20Assignment%207/Michael's%20Part</w:t>
+      </w:r>
+    </w:p>
+    <w:p>
+      <w:pPr>
+        <w:spacing w:after="0" w:line="480" w:lineRule="auto"/>
+        <w:rPr>
+          <w:rFonts w:ascii="Times New Roman" w:hAnsi="Times New Roman" w:cs="Times New Roman"/>
+          <w:sz w:val="24"/>
+        </w:rPr>
+      </w:pPr>
+      <w:r>
+        <w:rPr>
+          <w:rFonts w:ascii="Times New Roman" w:hAnsi="Times New Roman" w:cs="Times New Roman"/>
+          <w:sz w:val="24"/>
+        </w:rPr>
+        <w:t xml:space="preserve">Caleb: </w:t>
+      </w:r>
+    </w:p>
+    <w:p>
+      <w:pPr>
+        <w:spacing w:after="0" w:line="480" w:lineRule="auto"/>
+        <w:rPr>
+          <w:rFonts w:ascii="Times New Roman" w:hAnsi="Times New Roman" w:cs="Times New Roman"/>
+          <w:i/>
+          <w:sz w:val="24"/>
+        </w:rPr>
+      </w:pPr>
+      <w:r>
+        <w:rPr>
+          <w:rFonts w:ascii="Times New Roman" w:hAnsi="Times New Roman" w:cs="Times New Roman"/>
+          <w:i/>
+          <w:sz w:val="24"/>
+        </w:rPr>
+        <w:t>https://github.com/battousairurik/CST-235/tree/master/Week%207/Short%20Assignment%207/Caleb's%20Part</w:t>
+      </w:r>
+    </w:p>
+    <w:p>
+      <w:pPr>
+        <w:spacing w:after="0" w:line="480" w:lineRule="auto"/>
+        <w:rPr>
+          <w:rFonts w:ascii="Times New Roman" w:hAnsi="Times New Roman" w:cs="Times New Roman"/>
+          <w:sz w:val="24"/>
+        </w:rPr>
+      </w:pPr>
+      <w:r>
+        <w:rPr>
+          <w:rFonts w:ascii="Times New Roman" w:hAnsi="Times New Roman" w:cs="Times New Roman"/>
+          <w:sz w:val="24"/>
+        </w:rPr>
+        <w:t xml:space="preserve">Matthew: </w:t>
+      </w:r>
+    </w:p>
+    <w:p>
+      <w:pPr>
+        <w:spacing w:after="0" w:line="480" w:lineRule="auto"/>
+        <w:rPr>
+          <w:rFonts w:ascii="Times New Roman" w:hAnsi="Times New Roman" w:cs="Times New Roman"/>
+          <w:i/>
+          <w:sz w:val="24"/>
+        </w:rPr>
+      </w:pPr>
+      <w:r>
+        <w:rPr>
+          <w:rFonts w:ascii="Times New Roman" w:hAnsi="Times New Roman" w:cs="Times New Roman"/>
+          <w:i/>
+          <w:sz w:val="24"/>
+        </w:rPr>
+        <w:lastRenderedPageBreak/>
+        <w:t>https://github.com/battousairurik/CST-235/tree/master/Week%207/Short%20Assignment%207/SA7</w:t>
+      </w:r>
+    </w:p>
+    <w:p>
+      <w:pPr>
+        <w:spacing w:after="0" w:line="480" w:lineRule="auto"/>
+        <w:rPr>
+          <w:rFonts w:ascii="Times New Roman" w:hAnsi="Times New Roman" w:cs="Times New Roman"/>
+          <w:b/>
+          <w:sz w:val="24"/>
+        </w:rPr>
+      </w:pPr>
+      <w:r>
+        <w:rPr>
+          <w:rFonts w:ascii="Times New Roman" w:hAnsi="Times New Roman" w:cs="Times New Roman"/>
+          <w:b/>
+          <w:sz w:val="24"/>
+        </w:rPr>
         <w:t>Screenshots</w:t>
       </w:r>
     </w:p>
@@ -246,7 +426,61 @@
           <w:sz w:val="24"/>
         </w:rPr>
         <w:tab/>
-        <w:t>start</w:t>
+      </w:r>
+      <w:r>
+        <w:rPr>
+          <w:rFonts w:ascii="Times New Roman" w:hAnsi="Times New Roman" w:cs="Times New Roman"/>
+          <w:noProof/>
+          <w:sz w:val="24"/>
+        </w:rPr>
+        <w:drawing>
+          <wp:inline distT="0" distB="0" distL="0" distR="0" wp14:anchorId="5738F0BF" wp14:editId="1ACFB21F">
+            <wp:extent cx="5943600" cy="4048125"/>
+            <wp:effectExtent l="0" t="0" r="0" b="9525"/>
+            <wp:docPr id="1" name="Picture 1"/>
+            <wp:cNvGraphicFramePr>
+              <a:graphicFrameLocks xmlns:a="http://schemas.openxmlformats.org/drawingml/2006/main" noChangeAspect="1"/>
+            </wp:cNvGraphicFramePr>
+            <a:graphic xmlns:a="http://schemas.openxmlformats.org/drawingml/2006/main">
+              <a:graphicData uri="http://schemas.openxmlformats.org/drawingml/2006/picture">
+                <pic:pic xmlns:pic="http://schemas.openxmlformats.org/drawingml/2006/picture">
+                  <pic:nvPicPr>
+                    <pic:cNvPr id="0" name="Picture 1"/>
+                    <pic:cNvPicPr>
+                      <a:picLocks noChangeAspect="1" noChangeArrowheads="1"/>
+                    </pic:cNvPicPr>
+                  </pic:nvPicPr>
+                  <pic:blipFill>
+                    <a:blip r:embed="rId5">
+                      <a:extLst>
+                        <a:ext uri="{28A0092B-C50C-407E-A947-70E740481C1C}">
+                          <a14:useLocalDpi xmlns:a14="http://schemas.microsoft.com/office/drawing/2010/main" val="0"/>
+                        </a:ext>
+                      </a:extLst>
+                    </a:blip>
+                    <a:srcRect/>
+                    <a:stretch>
+                      <a:fillRect/>
+                    </a:stretch>
+                  </pic:blipFill>
+                  <pic:spPr bwMode="auto">
+                    <a:xfrm>
+                      <a:off x="0" y="0"/>
+                      <a:ext cx="5943600" cy="4048125"/>
+                    </a:xfrm>
+                    <a:prstGeom prst="rect">
+                      <a:avLst/>
+                    </a:prstGeom>
+                    <a:noFill/>
+                    <a:ln>
+                      <a:noFill/>
+                    </a:ln>
+                  </pic:spPr>
+                </pic:pic>
+              </a:graphicData>
+            </a:graphic>
+          </wp:inline>
+        </w:drawing>
       </w:r>
     </w:p>
     <w:sectPr>
@@ -695,6 +929,18 @@
       <w:u w:val="single"/>
     </w:rPr>
   </w:style>
+  <w:style w:type="character" w:styleId="UnresolvedMention">
+    <w:name w:val="Unresolved Mention"/>
+    <w:basedOn w:val="DefaultParagraphFont"/>
+    <w:uiPriority w:val="99"/>
+    <w:semiHidden/>
+    <w:unhideWhenUsed/>
+    <w:rsid w:val="00F33D54"/>
+    <w:rPr>
+      <w:color w:val="808080"/>
+      <w:shd w:val="clear" w:color="auto" w:fill="E6E6E6"/>
+    </w:rPr>
+  </w:style>
 </w:styles>
 </file>
 

</xml_diff>